<commit_message>
Mise a jour cours et TP 3 et 4
</commit_message>
<xml_diff>
--- a/cours/2015_02_TP_TIMERS.docx
+++ b/cours/2015_02_TP_TIMERS.docx
@@ -22,9 +22,11 @@
       <w:r>
         <w:t xml:space="preserve"> </w:t>
       </w:r>
+      <w:proofErr w:type="spellStart"/>
       <w:r>
         <w:t>Timers</w:t>
       </w:r>
+      <w:proofErr w:type="spellEnd"/>
     </w:p>
     <w:p>
       <w:pPr>
@@ -221,7 +223,49 @@
         <w:rPr>
           <w:lang w:val="fr-FR"/>
         </w:rPr>
-        <w:t xml:space="preserve">Etudier et modifer la boucle (game loop) de rendu du </w:t>
+        <w:t xml:space="preserve">Etudier et </w:t>
+      </w:r>
+      <w:proofErr w:type="spellStart"/>
+      <w:r>
+        <w:rPr>
+          <w:lang w:val="fr-FR"/>
+        </w:rPr>
+        <w:t>modifer</w:t>
+      </w:r>
+      <w:proofErr w:type="spellEnd"/>
+      <w:r>
+        <w:rPr>
+          <w:lang w:val="fr-FR"/>
+        </w:rPr>
+        <w:t xml:space="preserve"> la boucle (</w:t>
+      </w:r>
+      <w:proofErr w:type="spellStart"/>
+      <w:r>
+        <w:rPr>
+          <w:lang w:val="fr-FR"/>
+        </w:rPr>
+        <w:t>game</w:t>
+      </w:r>
+      <w:proofErr w:type="spellEnd"/>
+      <w:r>
+        <w:rPr>
+          <w:lang w:val="fr-FR"/>
+        </w:rPr>
+        <w:t xml:space="preserve"> </w:t>
+      </w:r>
+      <w:proofErr w:type="spellStart"/>
+      <w:r>
+        <w:rPr>
+          <w:lang w:val="fr-FR"/>
+        </w:rPr>
+        <w:t>loop</w:t>
+      </w:r>
+      <w:proofErr w:type="spellEnd"/>
+      <w:r>
+        <w:rPr>
+          <w:lang w:val="fr-FR"/>
+        </w:rPr>
+        <w:t xml:space="preserve">) de rendu du </w:t>
       </w:r>
       <w:r>
         <w:rPr>
@@ -275,7 +319,21 @@
         <w:rPr>
           <w:lang w:val="fr-FR"/>
         </w:rPr>
-        <w:t xml:space="preserve">différentes, avec 4 timers </w:t>
+        <w:t xml:space="preserve">différentes, avec 4 </w:t>
+      </w:r>
+      <w:proofErr w:type="spellStart"/>
+      <w:r>
+        <w:rPr>
+          <w:lang w:val="fr-FR"/>
+        </w:rPr>
+        <w:t>timers</w:t>
+      </w:r>
+      <w:proofErr w:type="spellEnd"/>
+      <w:r>
+        <w:rPr>
+          <w:lang w:val="fr-FR"/>
+        </w:rPr>
+        <w:t xml:space="preserve"> </w:t>
       </w:r>
     </w:p>
     <w:p>
@@ -295,6 +353,8 @@
         </w:rPr>
         <w:t>Animer la scène à vitesse constante.</w:t>
       </w:r>
+      <w:bookmarkStart w:id="0" w:name="_GoBack"/>
+      <w:bookmarkEnd w:id="0"/>
     </w:p>
     <w:p>
       <w:pPr>
@@ -350,18 +410,50 @@
         <w:rPr>
           <w:lang w:val="fr-FR" w:eastAsia="en-US"/>
         </w:rPr>
-        <w:t>Ouvrir, compiler et exécuter le projet TP</w:t>
+        <w:t xml:space="preserve">Question1 : </w:t>
       </w:r>
       <w:r>
         <w:rPr>
           <w:lang w:val="fr-FR" w:eastAsia="en-US"/>
         </w:rPr>
+        <w:t xml:space="preserve">Ouvrir, compiler et exécuter le projet </w:t>
+      </w:r>
+      <w:proofErr w:type="spellStart"/>
+      <w:r>
+        <w:rPr>
+          <w:lang w:val="fr-FR" w:eastAsia="en-US"/>
+        </w:rPr>
+        <w:t>qt</w:t>
+      </w:r>
+      <w:proofErr w:type="spellEnd"/>
+      <w:r>
+        <w:rPr>
+          <w:lang w:val="fr-FR" w:eastAsia="en-US"/>
+        </w:rPr>
+        <w:t xml:space="preserve"> </w:t>
+      </w:r>
+      <w:r>
+        <w:rPr>
+          <w:lang w:val="fr-FR" w:eastAsia="en-US"/>
+        </w:rPr>
+        <w:t>TP</w:t>
+      </w:r>
+      <w:r>
+        <w:rPr>
+          <w:lang w:val="fr-FR" w:eastAsia="en-US"/>
+        </w:rPr>
         <w:t>2</w:t>
       </w:r>
       <w:r>
         <w:rPr>
           <w:lang w:val="fr-FR" w:eastAsia="en-US"/>
         </w:rPr>
+        <w:t>.pro</w:t>
+      </w:r>
+      <w:r>
+        <w:rPr>
+          <w:lang w:val="fr-FR" w:eastAsia="en-US"/>
+        </w:rPr>
         <w:t>.</w:t>
       </w:r>
       <w:r>
@@ -374,7 +466,21 @@
         <w:rPr>
           <w:lang w:val="fr-FR" w:eastAsia="en-US"/>
         </w:rPr>
-        <w:t xml:space="preserve">utilisateurs (touches A,Z,E,Q,S,W,X). Décrire </w:t>
+        <w:t>utilisateurs (touches A</w:t>
+      </w:r>
+      <w:proofErr w:type="gramStart"/>
+      <w:r>
+        <w:rPr>
+          <w:lang w:val="fr-FR" w:eastAsia="en-US"/>
+        </w:rPr>
+        <w:t>,Z,E,Q,S,W,X</w:t>
+      </w:r>
+      <w:proofErr w:type="gramEnd"/>
+      <w:r>
+        <w:rPr>
+          <w:lang w:val="fr-FR" w:eastAsia="en-US"/>
+        </w:rPr>
+        <w:t xml:space="preserve">). Décrire </w:t>
       </w:r>
       <w:r>
         <w:rPr>
@@ -406,14 +512,72 @@
         <w:rPr>
           <w:lang w:val="fr-FR" w:eastAsia="en-US"/>
         </w:rPr>
-        <w:t xml:space="preserve">A quoi servent les paramètres etat, ss, rotX et rotY ? Créer une classe  Camera contenant tous ces paramètres, et modifier la classe </w:t>
-      </w:r>
+        <w:t xml:space="preserve">A quoi servent les paramètres </w:t>
+      </w:r>
+      <w:proofErr w:type="spellStart"/>
       <w:r>
         <w:rPr>
           <w:lang w:val="fr-FR" w:eastAsia="en-US"/>
         </w:rPr>
+        <w:t>etat</w:t>
+      </w:r>
+      <w:proofErr w:type="spellEnd"/>
+      <w:r>
+        <w:rPr>
+          <w:lang w:val="fr-FR" w:eastAsia="en-US"/>
+        </w:rPr>
+        <w:t xml:space="preserve">, </w:t>
+      </w:r>
+      <w:proofErr w:type="spellStart"/>
+      <w:r>
+        <w:rPr>
+          <w:lang w:val="fr-FR" w:eastAsia="en-US"/>
+        </w:rPr>
+        <w:t>ss</w:t>
+      </w:r>
+      <w:proofErr w:type="spellEnd"/>
+      <w:r>
+        <w:rPr>
+          <w:lang w:val="fr-FR" w:eastAsia="en-US"/>
+        </w:rPr>
+        <w:t xml:space="preserve">, </w:t>
+      </w:r>
+      <w:proofErr w:type="spellStart"/>
+      <w:r>
+        <w:rPr>
+          <w:lang w:val="fr-FR" w:eastAsia="en-US"/>
+        </w:rPr>
+        <w:t>rotX</w:t>
+      </w:r>
+      <w:proofErr w:type="spellEnd"/>
+      <w:r>
+        <w:rPr>
+          <w:lang w:val="fr-FR" w:eastAsia="en-US"/>
+        </w:rPr>
+        <w:t xml:space="preserve"> et </w:t>
+      </w:r>
+      <w:proofErr w:type="spellStart"/>
+      <w:r>
+        <w:rPr>
+          <w:lang w:val="fr-FR" w:eastAsia="en-US"/>
+        </w:rPr>
+        <w:t>rotY</w:t>
+      </w:r>
+      <w:proofErr w:type="spellEnd"/>
+      <w:r>
+        <w:rPr>
+          <w:lang w:val="fr-FR" w:eastAsia="en-US"/>
+        </w:rPr>
+        <w:t xml:space="preserve"> ? Créer une classe  Camera contenant tous ces paramètres, et modifier la classe </w:t>
+      </w:r>
+      <w:proofErr w:type="spellStart"/>
+      <w:r>
+        <w:rPr>
+          <w:lang w:val="fr-FR" w:eastAsia="en-US"/>
+        </w:rPr>
         <w:t>GameWindow</w:t>
       </w:r>
+      <w:proofErr w:type="spellEnd"/>
       <w:r>
         <w:rPr>
           <w:lang w:val="fr-FR" w:eastAsia="en-US"/>
@@ -475,7 +639,7 @@
         <w:rPr>
           <w:lang w:val="fr-FR"/>
         </w:rPr>
-        <w:t>7</w:t>
+        <w:t>2</w:t>
       </w:r>
       <w:r>
         <w:rPr>
@@ -489,12 +653,14 @@
         </w:rPr>
         <w:t xml:space="preserve">Modifier la classe </w:t>
       </w:r>
+      <w:proofErr w:type="spellStart"/>
       <w:r>
         <w:rPr>
           <w:lang w:val="fr-FR"/>
         </w:rPr>
         <w:t>GameWindow</w:t>
       </w:r>
+      <w:proofErr w:type="spellEnd"/>
       <w:r>
         <w:rPr>
           <w:lang w:val="fr-FR"/>
@@ -565,7 +731,21 @@
         <w:rPr>
           <w:lang w:val="fr-FR"/>
         </w:rPr>
-        <w:t>pour cela la classe QTimer </w:t>
+        <w:t xml:space="preserve">pour cela la classe </w:t>
+      </w:r>
+      <w:proofErr w:type="spellStart"/>
+      <w:r>
+        <w:rPr>
+          <w:lang w:val="fr-FR"/>
+        </w:rPr>
+        <w:t>QTimer</w:t>
+      </w:r>
+      <w:proofErr w:type="spellEnd"/>
+      <w:r>
+        <w:rPr>
+          <w:lang w:val="fr-FR"/>
+        </w:rPr>
+        <w:t> </w:t>
       </w:r>
       <w:r>
         <w:rPr>
@@ -579,12 +759,14 @@
         </w:rPr>
         <w:t xml:space="preserve">de la classe </w:t>
       </w:r>
+      <w:proofErr w:type="spellStart"/>
       <w:r>
         <w:rPr>
           <w:lang w:val="fr-FR"/>
         </w:rPr>
         <w:t>GameWindow</w:t>
       </w:r>
+      <w:proofErr w:type="spellEnd"/>
       <w:r>
         <w:rPr>
           <w:lang w:val="fr-FR"/>
@@ -595,7 +777,21 @@
         <w:rPr>
           <w:lang w:val="fr-FR"/>
         </w:rPr>
-        <w:t xml:space="preserve">(renderNow) </w:t>
+        <w:t>(</w:t>
+      </w:r>
+      <w:proofErr w:type="spellStart"/>
+      <w:r>
+        <w:rPr>
+          <w:lang w:val="fr-FR"/>
+        </w:rPr>
+        <w:t>renderNow</w:t>
+      </w:r>
+      <w:proofErr w:type="spellEnd"/>
+      <w:r>
+        <w:rPr>
+          <w:lang w:val="fr-FR"/>
+        </w:rPr>
+        <w:t xml:space="preserve">) </w:t>
       </w:r>
       <w:r>
         <w:rPr>
@@ -613,8 +809,16 @@
         <w:rPr>
           <w:lang w:val="fr-FR"/>
         </w:rPr>
-        <w:t>donné par le timer</w:t>
-      </w:r>
+        <w:t xml:space="preserve">donné par le </w:t>
+      </w:r>
+      <w:proofErr w:type="spellStart"/>
+      <w:r>
+        <w:rPr>
+          <w:lang w:val="fr-FR"/>
+        </w:rPr>
+        <w:t>timer</w:t>
+      </w:r>
+      <w:proofErr w:type="spellEnd"/>
       <w:r>
         <w:rPr>
           <w:lang w:val="fr-FR"/>
@@ -673,6 +877,7 @@
           <w:rFonts w:eastAsia="Times New Roman" w:cs="Courier New"/>
         </w:rPr>
       </w:pPr>
+      <w:proofErr w:type="gramStart"/>
       <w:r>
         <w:rPr>
           <w:rFonts w:eastAsia="Times New Roman" w:cs="Courier New"/>
@@ -680,6 +885,7 @@
         </w:rPr>
         <w:t>timer</w:t>
       </w:r>
+      <w:proofErr w:type="gramEnd"/>
       <w:r>
         <w:rPr>
           <w:rFonts w:eastAsia="Times New Roman" w:cs="Courier New"/>
@@ -770,12 +976,14 @@
         </w:rPr>
         <w:t>(</w:t>
       </w:r>
+      <w:proofErr w:type="spellStart"/>
       <w:r>
         <w:rPr>
           <w:rFonts w:eastAsia="Times New Roman" w:cs="Courier New"/>
         </w:rPr>
         <w:t>renderNow</w:t>
       </w:r>
+      <w:proofErr w:type="spellEnd"/>
       <w:r>
         <w:rPr>
           <w:rFonts w:eastAsia="Times New Roman" w:cs="Courier New"/>
@@ -811,12 +1019,14 @@
         </w:rPr>
         <w:t xml:space="preserve">de la classe </w:t>
       </w:r>
+      <w:proofErr w:type="spellStart"/>
       <w:r>
         <w:rPr>
           <w:lang w:val="fr-FR"/>
         </w:rPr>
         <w:t>GameWindow</w:t>
       </w:r>
+      <w:proofErr w:type="spellEnd"/>
       <w:r>
         <w:rPr>
           <w:lang w:val="fr-FR"/>
@@ -905,7 +1115,7 @@
           <w:rFonts w:eastAsia="Times New Roman" w:cs="Courier New"/>
           <w:lang w:val="fr-FR"/>
         </w:rPr>
-        <w:t>8</w:t>
+        <w:t>3</w:t>
       </w:r>
       <w:r>
         <w:rPr>
@@ -935,6 +1145,7 @@
         </w:rPr>
         <w:t xml:space="preserve"> </w:t>
       </w:r>
+      <w:proofErr w:type="spellStart"/>
       <w:r>
         <w:rPr>
           <w:rFonts w:eastAsia="Times New Roman" w:cs="Courier New"/>
@@ -942,6 +1153,7 @@
         </w:rPr>
         <w:t>GameWindow</w:t>
       </w:r>
+      <w:proofErr w:type="spellEnd"/>
       <w:r>
         <w:rPr>
           <w:rFonts w:eastAsia="Times New Roman" w:cs="Courier New"/>
@@ -996,7 +1208,23 @@
           <w:rFonts w:eastAsia="Times New Roman" w:cs="Courier New"/>
           <w:lang w:val="fr-FR"/>
         </w:rPr>
-        <w:t xml:space="preserve"> fps, </w:t>
+        <w:t xml:space="preserve"> </w:t>
+      </w:r>
+      <w:proofErr w:type="spellStart"/>
+      <w:r>
+        <w:rPr>
+          <w:rFonts w:eastAsia="Times New Roman" w:cs="Courier New"/>
+          <w:lang w:val="fr-FR"/>
+        </w:rPr>
+        <w:t>fps</w:t>
+      </w:r>
+      <w:proofErr w:type="spellEnd"/>
+      <w:r>
+        <w:rPr>
+          <w:rFonts w:eastAsia="Times New Roman" w:cs="Courier New"/>
+          <w:lang w:val="fr-FR"/>
+        </w:rPr>
+        <w:t xml:space="preserve">, </w:t>
       </w:r>
       <w:r>
         <w:rPr>
@@ -1010,7 +1238,23 @@
           <w:rFonts w:eastAsia="Times New Roman" w:cs="Courier New"/>
           <w:lang w:val="fr-FR"/>
         </w:rPr>
-        <w:t xml:space="preserve"> fps,</w:t>
+        <w:t xml:space="preserve"> </w:t>
+      </w:r>
+      <w:proofErr w:type="spellStart"/>
+      <w:r>
+        <w:rPr>
+          <w:rFonts w:eastAsia="Times New Roman" w:cs="Courier New"/>
+          <w:lang w:val="fr-FR"/>
+        </w:rPr>
+        <w:t>fps</w:t>
+      </w:r>
+      <w:proofErr w:type="spellEnd"/>
+      <w:r>
+        <w:rPr>
+          <w:rFonts w:eastAsia="Times New Roman" w:cs="Courier New"/>
+          <w:lang w:val="fr-FR"/>
+        </w:rPr>
+        <w:t>,</w:t>
       </w:r>
       <w:r>
         <w:rPr>
@@ -1031,7 +1275,39 @@
           <w:rFonts w:eastAsia="Times New Roman" w:cs="Courier New"/>
           <w:lang w:val="fr-FR"/>
         </w:rPr>
-        <w:t xml:space="preserve"> fps et 1 fps.</w:t>
+        <w:t xml:space="preserve"> </w:t>
+      </w:r>
+      <w:proofErr w:type="spellStart"/>
+      <w:r>
+        <w:rPr>
+          <w:rFonts w:eastAsia="Times New Roman" w:cs="Courier New"/>
+          <w:lang w:val="fr-FR"/>
+        </w:rPr>
+        <w:t>fps</w:t>
+      </w:r>
+      <w:proofErr w:type="spellEnd"/>
+      <w:r>
+        <w:rPr>
+          <w:rFonts w:eastAsia="Times New Roman" w:cs="Courier New"/>
+          <w:lang w:val="fr-FR"/>
+        </w:rPr>
+        <w:t xml:space="preserve"> et 1 </w:t>
+      </w:r>
+      <w:proofErr w:type="spellStart"/>
+      <w:r>
+        <w:rPr>
+          <w:rFonts w:eastAsia="Times New Roman" w:cs="Courier New"/>
+          <w:lang w:val="fr-FR"/>
+        </w:rPr>
+        <w:t>fps</w:t>
+      </w:r>
+      <w:proofErr w:type="spellEnd"/>
+      <w:r>
+        <w:rPr>
+          <w:rFonts w:eastAsia="Times New Roman" w:cs="Courier New"/>
+          <w:lang w:val="fr-FR"/>
+        </w:rPr>
+        <w:t>.</w:t>
       </w:r>
       <w:r>
         <w:rPr>
@@ -1111,7 +1387,23 @@
           <w:rFonts w:eastAsia="Times New Roman" w:cs="Courier New"/>
           <w:lang w:val="fr-FR"/>
         </w:rPr>
-        <w:t xml:space="preserve">partageront la meme </w:t>
+        <w:t xml:space="preserve">partageront la </w:t>
+      </w:r>
+      <w:proofErr w:type="spellStart"/>
+      <w:r>
+        <w:rPr>
+          <w:rFonts w:eastAsia="Times New Roman" w:cs="Courier New"/>
+          <w:lang w:val="fr-FR"/>
+        </w:rPr>
+        <w:t>meme</w:t>
+      </w:r>
+      <w:proofErr w:type="spellEnd"/>
+      <w:r>
+        <w:rPr>
+          <w:rFonts w:eastAsia="Times New Roman" w:cs="Courier New"/>
+          <w:lang w:val="fr-FR"/>
+        </w:rPr>
+        <w:t xml:space="preserve"> </w:t>
       </w:r>
       <w:r>
         <w:rPr>
@@ -1132,7 +1424,23 @@
           <w:rFonts w:eastAsia="Times New Roman" w:cs="Courier New"/>
           <w:lang w:val="fr-FR"/>
         </w:rPr>
-        <w:t>recevront les memes événements utilisateurs (touches clavier)</w:t>
+        <w:t xml:space="preserve">recevront les </w:t>
+      </w:r>
+      <w:proofErr w:type="spellStart"/>
+      <w:r>
+        <w:rPr>
+          <w:rFonts w:eastAsia="Times New Roman" w:cs="Courier New"/>
+          <w:lang w:val="fr-FR"/>
+        </w:rPr>
+        <w:t>memes</w:t>
+      </w:r>
+      <w:proofErr w:type="spellEnd"/>
+      <w:r>
+        <w:rPr>
+          <w:rFonts w:eastAsia="Times New Roman" w:cs="Courier New"/>
+          <w:lang w:val="fr-FR"/>
+        </w:rPr>
+        <w:t xml:space="preserve"> événements utilisateurs (touches clavier)</w:t>
       </w:r>
       <w:r>
         <w:rPr>
@@ -1177,7 +1485,7 @@
           <w:rFonts w:eastAsia="Times New Roman" w:cs="Courier New"/>
           <w:lang w:val="fr-FR"/>
         </w:rPr>
-        <w:t>9</w:t>
+        <w:t>4</w:t>
       </w:r>
       <w:r>
         <w:rPr>
@@ -1305,7 +1613,13 @@
         <w:rPr>
           <w:lang w:val="fr-FR"/>
         </w:rPr>
-        <w:t>Question 10</w:t>
+        <w:t xml:space="preserve">Question </w:t>
+      </w:r>
+      <w:r>
+        <w:rPr>
+          <w:lang w:val="fr-FR"/>
+        </w:rPr>
+        <w:t>5</w:t>
       </w:r>
       <w:r>
         <w:rPr>
@@ -1365,17 +1679,33 @@
         </w:rPr>
         <w:t xml:space="preserve">Bonus : pourquoi la classe </w:t>
       </w:r>
+      <w:proofErr w:type="spellStart"/>
       <w:r>
         <w:rPr>
           <w:lang w:val="fr-FR"/>
         </w:rPr>
         <w:t>GameWindow</w:t>
       </w:r>
-      <w:r>
-        <w:rPr>
-          <w:lang w:val="fr-FR"/>
-        </w:rPr>
-        <w:t xml:space="preserve"> hérite-t-elle de OpenGLWindow ? Quels sont les avantages et inconvénients de cet héritage ? Comment serait-il possible d’éviter cet héritage ?</w:t>
+      <w:proofErr w:type="spellEnd"/>
+      <w:r>
+        <w:rPr>
+          <w:lang w:val="fr-FR"/>
+        </w:rPr>
+        <w:t xml:space="preserve"> hérite-t-elle de </w:t>
+      </w:r>
+      <w:proofErr w:type="spellStart"/>
+      <w:r>
+        <w:rPr>
+          <w:lang w:val="fr-FR"/>
+        </w:rPr>
+        <w:t>OpenGLWindow</w:t>
+      </w:r>
+      <w:proofErr w:type="spellEnd"/>
+      <w:r>
+        <w:rPr>
+          <w:lang w:val="fr-FR"/>
+        </w:rPr>
+        <w:t> ? Quels sont les avantages et inconvénients de cet héritage ? Comment serait-il possible d’éviter cet héritage ?</w:t>
       </w:r>
       <w:r>
         <w:rPr>
@@ -1389,79 +1719,12 @@
         </w:rPr>
         <w:t xml:space="preserve"> </w:t>
       </w:r>
-    </w:p>
-    <w:p>
-      <w:pPr>
-        <w:pStyle w:val="Titre1"/>
-        <w:jc w:val="both"/>
-        <w:rPr>
-          <w:rFonts w:asciiTheme="minorHAnsi" w:hAnsiTheme="minorHAnsi"/>
-          <w:sz w:val="24"/>
-          <w:szCs w:val="24"/>
-        </w:rPr>
-      </w:pPr>
-      <w:r>
-        <w:rPr>
-          <w:rFonts w:asciiTheme="minorHAnsi" w:hAnsiTheme="minorHAnsi"/>
-          <w:sz w:val="24"/>
-          <w:szCs w:val="24"/>
-        </w:rPr>
-        <w:lastRenderedPageBreak/>
-        <w:t>Compte rendu</w:t>
-      </w:r>
-    </w:p>
-    <w:p>
-      <w:pPr>
-        <w:rPr>
-          <w:lang w:val="fr-FR"/>
-        </w:rPr>
-      </w:pPr>
-      <w:r>
-        <w:rPr>
-          <w:lang w:val="fr-FR"/>
-        </w:rPr>
-        <w:t>Répondre aux questions de TP</w:t>
-      </w:r>
-      <w:r>
-        <w:rPr>
-          <w:lang w:val="fr-FR"/>
-        </w:rPr>
-        <w:t>.</w:t>
-      </w:r>
-    </w:p>
-    <w:p>
-      <w:pPr>
-        <w:rPr>
-          <w:lang w:val="fr-FR"/>
-        </w:rPr>
-      </w:pPr>
-      <w:r>
-        <w:rPr>
-          <w:lang w:val="fr-FR"/>
-        </w:rPr>
-        <w:t>D</w:t>
-      </w:r>
-      <w:r>
-        <w:rPr>
-          <w:lang w:val="fr-FR"/>
-        </w:rPr>
-        <w:t>écrire les classes et méthodes implémentées pour chaque question.</w:t>
-      </w:r>
-    </w:p>
-    <w:p>
-      <w:pPr>
-        <w:rPr>
-          <w:lang w:val="fr-FR"/>
-        </w:rPr>
-      </w:pPr>
-      <w:r>
-        <w:rPr>
-          <w:lang w:val="fr-FR"/>
-        </w:rPr>
-        <w:t xml:space="preserve">Décrire les classes et méthodes implémentées pour les bonus. </w:t>
-      </w:r>
-      <w:bookmarkStart w:id="0" w:name="_GoBack"/>
-      <w:bookmarkEnd w:id="0"/>
+      <w:r>
+        <w:rPr>
+          <w:lang w:val="fr-FR"/>
+        </w:rPr>
+        <w:t xml:space="preserve"> </w:t>
+      </w:r>
     </w:p>
     <w:sectPr>
       <w:pgSz w:w="11900" w:h="16840"/>

</xml_diff>